<commit_message>
Add wireframes and mockups
</commit_message>
<xml_diff>
--- a/Documentatie/Wireframes și Mockupri.docx
+++ b/Documentatie/Wireframes și Mockupri.docx
@@ -58,6 +58,15 @@
           <w:lang w:val="ro-RO"/>
         </w:rPr>
         <w:t>Wireframerule și mockupurile au fost realizate în figma. Voi atașa mai jos linkul în care acesta pot fi observate.</w:t>
+      </w:r>
+      <w:r>
+        <w:rPr>
+          <w:rFonts w:ascii="Times New Roman" w:hAnsi="Times New Roman" w:cs="Times New Roman"/>
+          <w:sz w:val="28"/>
+          <w:szCs w:val="28"/>
+          <w:lang w:val="ro-RO"/>
+        </w:rPr>
+        <w:t xml:space="preserve"> Țin să preciez că am ales să încarc în git și fișierul docs ale acestui document, pentru posibilitatea accesării linkurilor de mai jos (prin descărcarea documentului și accesarea linkurilor din fișierul descărcat). </w:t>
       </w:r>
     </w:p>
     <w:p>
@@ -138,8 +147,10 @@
         <w:jc w:val="both"/>
         <w:rPr>
           <w:rFonts w:ascii="Times New Roman" w:hAnsi="Times New Roman" w:cs="Times New Roman"/>
+          <w:color w:val="0563C1" w:themeColor="hyperlink"/>
           <w:sz w:val="28"/>
           <w:szCs w:val="28"/>
+          <w:u w:val="single"/>
           <w:lang w:val="ro-RO"/>
         </w:rPr>
       </w:pPr>

</xml_diff>